<commit_message>
Updated documentation and workspace
</commit_message>
<xml_diff>
--- a/Documentation/Exp-3_Pathloss-Shadowing-and-Fading.docx
+++ b/Documentation/Exp-3_Pathloss-Shadowing-and-Fading.docx
@@ -36,8 +36,17 @@
           <w:b/>
           <w:bCs/>
         </w:rPr>
-        <w:t>Log-distance pathloss</w:t>
-      </w:r>
+        <w:t xml:space="preserve">Log-distance </w:t>
+      </w:r>
+      <w:proofErr w:type="gramStart"/>
+      <w:r>
+        <w:rPr>
+          <w:b/>
+          <w:bCs/>
+        </w:rPr>
+        <w:t>pathloss</w:t>
+      </w:r>
+      <w:proofErr w:type="gramEnd"/>
     </w:p>
     <w:p>
       <w:pPr>
@@ -273,8 +282,13 @@
         <w:ind w:right="95"/>
       </w:pPr>
       <w:r>
-        <w:t>The general formula (when written in dB scale) by which received power is calculated when using the log-distance model and including the effect of antenna gains is</w:t>
-      </w:r>
+        <w:t xml:space="preserve">The general formula (when written in dB scale) by which received power is calculated when using the log-distance model and including the effect of antenna gains </w:t>
+      </w:r>
+      <w:proofErr w:type="gramStart"/>
+      <w:r>
+        <w:t>is</w:t>
+      </w:r>
+      <w:proofErr w:type="gramEnd"/>
     </w:p>
     <w:p>
       <w:pPr>
@@ -765,12 +779,21 @@
           <w:szCs w:val="20"/>
         </w:rPr>
       </w:pPr>
+      <w:proofErr w:type="gramStart"/>
       <w:r>
         <w:rPr>
           <w:rFonts w:cs="Arial"/>
           <w:szCs w:val="20"/>
         </w:rPr>
-        <w:t>Where,</w:t>
+        <w:t>Where</w:t>
+      </w:r>
+      <w:proofErr w:type="gramEnd"/>
+      <w:r>
+        <w:rPr>
+          <w:rFonts w:cs="Arial"/>
+          <w:szCs w:val="20"/>
+        </w:rPr>
+        <w:t>,</w:t>
       </w:r>
     </w:p>
     <w:p>
@@ -2488,23 +2511,7 @@
             <w:rFonts w:cs="Arial"/>
             <w:szCs w:val="22"/>
           </w:rPr>
-          <w:t>GitHub l</w:t>
-        </w:r>
-        <w:r>
-          <w:rPr>
-            <w:rStyle w:val="Hyperlink"/>
-            <w:rFonts w:cs="Arial"/>
-            <w:szCs w:val="22"/>
-          </w:rPr>
-          <w:t>i</w:t>
-        </w:r>
-        <w:r>
-          <w:rPr>
-            <w:rStyle w:val="Hyperlink"/>
-            <w:rFonts w:cs="Arial"/>
-            <w:szCs w:val="22"/>
-          </w:rPr>
-          <w:t>nk</w:t>
+          <w:t>GitHub link</w:t>
         </w:r>
       </w:hyperlink>
     </w:p>
@@ -2551,7 +2558,23 @@
           <w:rFonts w:eastAsiaTheme="minorHAnsi" w:cs="Arial"/>
           <w:szCs w:val="22"/>
         </w:rPr>
-        <w:t>The extracted project folder consists of a NetSim workspace file (</w:t>
+        <w:t xml:space="preserve">The extracted project folder consists of a </w:t>
+      </w:r>
+      <w:proofErr w:type="spellStart"/>
+      <w:r>
+        <w:rPr>
+          <w:rFonts w:eastAsiaTheme="minorHAnsi" w:cs="Arial"/>
+          <w:szCs w:val="22"/>
+        </w:rPr>
+        <w:t>NetSim</w:t>
+      </w:r>
+      <w:proofErr w:type="spellEnd"/>
+      <w:r>
+        <w:rPr>
+          <w:rFonts w:eastAsiaTheme="minorHAnsi" w:cs="Arial"/>
+          <w:szCs w:val="22"/>
+        </w:rPr>
+        <w:t xml:space="preserve"> workspace file (</w:t>
       </w:r>
       <w:r>
         <w:rPr>
@@ -2588,7 +2611,39 @@
           <w:rFonts w:eastAsiaTheme="minorHAnsi" w:cs="Arial"/>
           <w:szCs w:val="22"/>
         </w:rPr>
-        <w:t>Go to NetSim Home window, go to Your Work and click on Import.</w:t>
+        <w:t xml:space="preserve">Go to </w:t>
+      </w:r>
+      <w:proofErr w:type="spellStart"/>
+      <w:r>
+        <w:rPr>
+          <w:rFonts w:eastAsiaTheme="minorHAnsi" w:cs="Arial"/>
+          <w:szCs w:val="22"/>
+        </w:rPr>
+        <w:t>NetSim</w:t>
+      </w:r>
+      <w:proofErr w:type="spellEnd"/>
+      <w:r>
+        <w:rPr>
+          <w:rFonts w:eastAsiaTheme="minorHAnsi" w:cs="Arial"/>
+          <w:szCs w:val="22"/>
+        </w:rPr>
+        <w:t xml:space="preserve"> Home window, go to Your </w:t>
+      </w:r>
+      <w:proofErr w:type="gramStart"/>
+      <w:r>
+        <w:rPr>
+          <w:rFonts w:eastAsiaTheme="minorHAnsi" w:cs="Arial"/>
+          <w:szCs w:val="22"/>
+        </w:rPr>
+        <w:t>Work</w:t>
+      </w:r>
+      <w:proofErr w:type="gramEnd"/>
+      <w:r>
+        <w:rPr>
+          <w:rFonts w:eastAsiaTheme="minorHAnsi" w:cs="Arial"/>
+          <w:szCs w:val="22"/>
+        </w:rPr>
+        <w:t xml:space="preserve"> and click on Import.</w:t>
       </w:r>
     </w:p>
     <w:p>
@@ -2767,8 +2822,17 @@
           <w:rFonts w:cs="Arial"/>
           <w:szCs w:val="22"/>
         </w:rPr>
-        <w:t xml:space="preserve"> downloaded. netsimexp</w:t>
-      </w:r>
+        <w:t xml:space="preserve"> downloaded. </w:t>
+      </w:r>
+      <w:proofErr w:type="spellStart"/>
+      <w:r>
+        <w:rPr>
+          <w:rFonts w:cs="Arial"/>
+          <w:szCs w:val="22"/>
+        </w:rPr>
+        <w:t>netsimexp</w:t>
+      </w:r>
+      <w:proofErr w:type="spellEnd"/>
       <w:r>
         <w:rPr>
           <w:rFonts w:eastAsiaTheme="minorHAnsi" w:cs="Arial"/>
@@ -2817,7 +2881,7 @@
           <w:noProof/>
         </w:rPr>
         <w:drawing>
-          <wp:inline distT="0" distB="0" distL="0" distR="0" wp14:anchorId="3021413A" wp14:editId="7DC992B9">
+          <wp:inline distT="0" distB="0" distL="0" distR="0" wp14:anchorId="3021413A" wp14:editId="0CD706A0">
             <wp:extent cx="4559300" cy="3078286"/>
             <wp:effectExtent l="19050" t="19050" r="12700" b="27305"/>
             <wp:docPr id="1417036498" name="Picture 3" descr="A screenshot of a computer&#10;&#10;Description automatically generated"/>
@@ -3005,7 +3069,7 @@
         </w:rPr>
         <w:lastRenderedPageBreak/>
         <w:drawing>
-          <wp:inline distT="0" distB="0" distL="0" distR="0" wp14:anchorId="7661F7D0" wp14:editId="09F7AD8C">
+          <wp:inline distT="0" distB="0" distL="0" distR="0" wp14:anchorId="7661F7D0" wp14:editId="24488304">
             <wp:extent cx="5542215" cy="2944302"/>
             <wp:effectExtent l="19050" t="19050" r="20955" b="27940"/>
             <wp:docPr id="60244396" name="Picture 1"/>
@@ -3120,14 +3184,34 @@
         </w:rPr>
         <w:t xml:space="preserve"> </w:t>
       </w:r>
+      <w:proofErr w:type="spellStart"/>
       <w:r>
         <w:rPr>
           <w:rFonts w:cs="Arial"/>
           <w:iCs w:val="0"/>
           <w:sz w:val="18"/>
         </w:rPr>
-        <w:t>NetSim Your Work Window with the experiment folders inside the workspace</w:t>
-      </w:r>
+        <w:t>NetSim</w:t>
+      </w:r>
+      <w:proofErr w:type="spellEnd"/>
+      <w:r>
+        <w:rPr>
+          <w:rFonts w:cs="Arial"/>
+          <w:iCs w:val="0"/>
+          <w:sz w:val="18"/>
+        </w:rPr>
+        <w:t xml:space="preserve"> Your Work Window with the experiment folders inside the </w:t>
+      </w:r>
+      <w:proofErr w:type="gramStart"/>
+      <w:r>
+        <w:rPr>
+          <w:rFonts w:cs="Arial"/>
+          <w:iCs w:val="0"/>
+          <w:sz w:val="18"/>
+        </w:rPr>
+        <w:t>workspace</w:t>
+      </w:r>
+      <w:proofErr w:type="gramEnd"/>
     </w:p>
     <w:p>
       <w:pPr>
@@ -3175,7 +3259,23 @@
           <w:rFonts w:cs="Arial"/>
           <w:szCs w:val="20"/>
         </w:rPr>
-        <w:t xml:space="preserve"> Open NetSim and click on Mobile Ad hoc Network.</w:t>
+        <w:t xml:space="preserve"> Open </w:t>
+      </w:r>
+      <w:proofErr w:type="spellStart"/>
+      <w:r>
+        <w:rPr>
+          <w:rFonts w:cs="Arial"/>
+          <w:szCs w:val="20"/>
+        </w:rPr>
+        <w:t>NetSim</w:t>
+      </w:r>
+      <w:proofErr w:type="spellEnd"/>
+      <w:r>
+        <w:rPr>
+          <w:rFonts w:cs="Arial"/>
+          <w:szCs w:val="20"/>
+        </w:rPr>
+        <w:t xml:space="preserve"> and click on Mobile Ad hoc Network.</w:t>
       </w:r>
     </w:p>
     <w:p>
@@ -3579,6 +3679,8 @@
         </w:rPr>
         <w:t xml:space="preserve">Configure static routing in Wireless Node 1 as shown in below </w:t>
       </w:r>
+      <w:proofErr w:type="spellStart"/>
+      <w:proofErr w:type="gramStart"/>
       <w:r>
         <w:rPr>
           <w:rFonts w:cs="Arial"/>
@@ -3586,6 +3688,8 @@
         </w:rPr>
         <w:t>below</w:t>
       </w:r>
+      <w:proofErr w:type="spellEnd"/>
+      <w:proofErr w:type="gramEnd"/>
     </w:p>
     <w:p>
       <w:pPr>
@@ -4904,7 +5008,23 @@
           <w:rFonts w:cs="Arial"/>
           <w:szCs w:val="20"/>
         </w:rPr>
-        <w:t xml:space="preserve"> Enable the IEEE 802.11 Radio Measurements Log in NetSim GUI from Configure Reports Tab </w:t>
+        <w:t xml:space="preserve"> Enable the IEEE 802.11 Radio Measurements Log in </w:t>
+      </w:r>
+      <w:proofErr w:type="spellStart"/>
+      <w:r>
+        <w:rPr>
+          <w:rFonts w:cs="Arial"/>
+          <w:szCs w:val="20"/>
+        </w:rPr>
+        <w:t>NetSim</w:t>
+      </w:r>
+      <w:proofErr w:type="spellEnd"/>
+      <w:r>
+        <w:rPr>
+          <w:rFonts w:cs="Arial"/>
+          <w:szCs w:val="20"/>
+        </w:rPr>
+        <w:t xml:space="preserve"> GUI from Configure Reports Tab </w:t>
       </w:r>
       <w:r>
         <w:rPr>
@@ -6105,7 +6225,15 @@
         <w:t>:</w:t>
       </w:r>
       <w:r>
-        <w:t xml:space="preserve"> For each simulation vary the distance between the Transmitter that is Wireless Node 1 and Receiver that is Wireless Node 2  as 1, 2, 5, 10, 20, 50, 100, 200 (in meters).</w:t>
+        <w:t xml:space="preserve"> For each simulation vary the distance between the Transmitter that is Wireless Node 1 and Receiver that is Wireless Node </w:t>
+      </w:r>
+      <w:proofErr w:type="gramStart"/>
+      <w:r>
+        <w:t>2  as</w:t>
+      </w:r>
+      <w:proofErr w:type="gramEnd"/>
+      <w:r>
+        <w:t xml:space="preserve"> 1, 2, 5, 10, 20, 50, 100, 200 (in meters).</w:t>
       </w:r>
     </w:p>
     <w:p>
@@ -6707,7 +6835,7 @@
                 <w:sz w:val="20"/>
                 <w:szCs w:val="20"/>
               </w:rPr>
-              <w:t>1</w:t>
+              <w:t>2</w:t>
             </w:r>
           </w:p>
         </w:tc>
@@ -6742,7 +6870,7 @@
                 <w:sz w:val="20"/>
                 <w:szCs w:val="20"/>
               </w:rPr>
-              <w:t>2</w:t>
+              <w:t>3</w:t>
             </w:r>
           </w:p>
         </w:tc>
@@ -6927,7 +7055,7 @@
                 <w:sz w:val="20"/>
                 <w:szCs w:val="20"/>
               </w:rPr>
-              <w:t>1</w:t>
+              <w:t>3</w:t>
             </w:r>
           </w:p>
         </w:tc>
@@ -6962,7 +7090,7 @@
                 <w:sz w:val="20"/>
                 <w:szCs w:val="20"/>
               </w:rPr>
-              <w:t>2</w:t>
+              <w:t>4</w:t>
             </w:r>
           </w:p>
         </w:tc>
@@ -7147,7 +7275,7 @@
                 <w:sz w:val="20"/>
                 <w:szCs w:val="20"/>
               </w:rPr>
-              <w:t>1</w:t>
+              <w:t>4</w:t>
             </w:r>
           </w:p>
         </w:tc>
@@ -7182,7 +7310,7 @@
                 <w:sz w:val="20"/>
                 <w:szCs w:val="20"/>
               </w:rPr>
-              <w:t>2</w:t>
+              <w:t>5</w:t>
             </w:r>
           </w:p>
         </w:tc>
@@ -7368,7 +7496,7 @@
                 <w:sz w:val="20"/>
                 <w:szCs w:val="20"/>
               </w:rPr>
-              <w:t>1</w:t>
+              <w:t>5</w:t>
             </w:r>
           </w:p>
         </w:tc>
@@ -7403,7 +7531,7 @@
                 <w:sz w:val="20"/>
                 <w:szCs w:val="20"/>
               </w:rPr>
-              <w:t>2</w:t>
+              <w:t>6</w:t>
             </w:r>
           </w:p>
         </w:tc>
@@ -7588,7 +7716,7 @@
                 <w:sz w:val="20"/>
                 <w:szCs w:val="20"/>
               </w:rPr>
-              <w:t>1</w:t>
+              <w:t>6</w:t>
             </w:r>
           </w:p>
         </w:tc>
@@ -7623,7 +7751,7 @@
                 <w:sz w:val="20"/>
                 <w:szCs w:val="20"/>
               </w:rPr>
-              <w:t>2</w:t>
+              <w:t>7</w:t>
             </w:r>
           </w:p>
         </w:tc>
@@ -7809,7 +7937,7 @@
                 <w:sz w:val="20"/>
                 <w:szCs w:val="20"/>
               </w:rPr>
-              <w:t>1</w:t>
+              <w:t>7</w:t>
             </w:r>
           </w:p>
         </w:tc>
@@ -7844,7 +7972,7 @@
                 <w:sz w:val="20"/>
                 <w:szCs w:val="20"/>
               </w:rPr>
-              <w:t>2</w:t>
+              <w:t>8</w:t>
             </w:r>
           </w:p>
         </w:tc>
@@ -8029,7 +8157,7 @@
                 <w:sz w:val="20"/>
                 <w:szCs w:val="20"/>
               </w:rPr>
-              <w:t>1</w:t>
+              <w:t>8</w:t>
             </w:r>
           </w:p>
         </w:tc>
@@ -8064,7 +8192,7 @@
                 <w:sz w:val="20"/>
                 <w:szCs w:val="20"/>
               </w:rPr>
-              <w:t>2</w:t>
+              <w:t>9</w:t>
             </w:r>
           </w:p>
         </w:tc>
@@ -8235,7 +8363,23 @@
       </w:r>
       <w:bookmarkEnd w:id="9"/>
       <w:r>
-        <w:t>: Results of NetSim simulations showing Pathloss and Received power vs. Distance with different seed values. Note that NetSim uses two input seeds for its random number generator.</w:t>
+        <w:t xml:space="preserve">: Results of </w:t>
+      </w:r>
+      <w:proofErr w:type="spellStart"/>
+      <w:r>
+        <w:t>NetSim</w:t>
+      </w:r>
+      <w:proofErr w:type="spellEnd"/>
+      <w:r>
+        <w:t xml:space="preserve"> simulations showing Pathloss and Received power vs. Distance with different seed values. Note that </w:t>
+      </w:r>
+      <w:proofErr w:type="spellStart"/>
+      <w:r>
+        <w:t>NetSim</w:t>
+      </w:r>
+      <w:proofErr w:type="spellEnd"/>
+      <w:r>
+        <w:t xml:space="preserve"> uses two input seeds for its random number generator.</w:t>
       </w:r>
     </w:p>
     <w:p>
@@ -10950,7 +11094,15 @@
       </w:r>
       <w:bookmarkEnd w:id="10"/>
       <w:r>
-        <w:t>: Results of NetSim simulations showing Pathloss, Shadowing loss and Received Power vs Distance with different seed values.</w:t>
+        <w:t xml:space="preserve">: Results of </w:t>
+      </w:r>
+      <w:proofErr w:type="spellStart"/>
+      <w:r>
+        <w:t>NetSim</w:t>
+      </w:r>
+      <w:proofErr w:type="spellEnd"/>
+      <w:r>
+        <w:t xml:space="preserve"> simulations showing Pathloss, Shadowing loss and Received Power vs Distance with different seed values.</w:t>
       </w:r>
     </w:p>
     <w:p>
@@ -11314,10 +11466,32 @@
         <w:rPr>
           <w:rFonts w:eastAsiaTheme="minorEastAsia"/>
         </w:rPr>
-        <w:t xml:space="preserve">configured in the simulation. Both of the above observations are </w:t>
-      </w:r>
-      <w:r>
-        <w:t>consistent with the log-distance pathloss model. On the other hand, the shadowing loss behaves as a random variable.</w:t>
+        <w:t xml:space="preserve">configured in the simulation. </w:t>
+      </w:r>
+      <w:proofErr w:type="gramStart"/>
+      <w:r>
+        <w:rPr>
+          <w:rFonts w:eastAsiaTheme="minorEastAsia"/>
+        </w:rPr>
+        <w:t>Both of the above</w:t>
+      </w:r>
+      <w:proofErr w:type="gramEnd"/>
+      <w:r>
+        <w:rPr>
+          <w:rFonts w:eastAsiaTheme="minorEastAsia"/>
+        </w:rPr>
+        <w:t xml:space="preserve"> observations are </w:t>
+      </w:r>
+      <w:r>
+        <w:t xml:space="preserve">consistent with the </w:t>
+      </w:r>
+      <w:proofErr w:type="gramStart"/>
+      <w:r>
+        <w:t>log</w:t>
+      </w:r>
+      <w:proofErr w:type="gramEnd"/>
+      <w:r>
+        <w:t>-distance pathloss model. On the other hand, the shadowing loss behaves as a random variable.</w:t>
       </w:r>
     </w:p>
     <w:p>
@@ -11325,7 +11499,15 @@
         <w:ind w:right="95"/>
       </w:pPr>
       <w:r>
-        <w:t xml:space="preserve">Let us theoretically calculate the value of pathloss at a distance of 100m. We know that </w:t>
+        <w:t xml:space="preserve">Let us theoretically calculate the value of pathloss at </w:t>
+      </w:r>
+      <w:proofErr w:type="gramStart"/>
+      <w:r>
+        <w:t>a distance of 100m</w:t>
+      </w:r>
+      <w:proofErr w:type="gramEnd"/>
+      <w:r>
+        <w:t xml:space="preserve">. We know that </w:t>
       </w:r>
       <m:oMath>
         <m:r>
@@ -11931,7 +12113,15 @@
         <w:t xml:space="preserve">fading, </w:t>
       </w:r>
       <w:r>
-        <w:t xml:space="preserve">is used to describe the rapid fluctuation of the amplitude of a radio signal over a short period of time. Fading is caused by interference between two or more versions of the transmitted signal which arrive at the receiver at slightly different times. These waves called </w:t>
+        <w:t xml:space="preserve">is used to describe the rapid fluctuation of the amplitude of a radio signal over a short period of time. Fading is caused by interference between two or more versions of the transmitted signal which arrive at the receiver at slightly different times. These </w:t>
+      </w:r>
+      <w:proofErr w:type="gramStart"/>
+      <w:r>
+        <w:t>waves</w:t>
+      </w:r>
+      <w:proofErr w:type="gramEnd"/>
+      <w:r>
+        <w:t xml:space="preserve"> called </w:t>
       </w:r>
       <w:r>
         <w:rPr>
@@ -11978,7 +12168,15 @@
         </w:rPr>
       </w:pPr>
       <w:r>
-        <w:t xml:space="preserve">Rayleigh fading is widely used in to model rapid fluctuations in signal strength due to multipath propagation in wireless networks. In part 1, we saw the impact of two terms pathloss (PL) and shadowing (S) in signal attenuation. The third factor, Rayleigh fading, denoted as </w:t>
+        <w:t xml:space="preserve">Rayleigh fading is widely </w:t>
+      </w:r>
+      <w:proofErr w:type="gramStart"/>
+      <w:r>
+        <w:t>used in</w:t>
+      </w:r>
+      <w:proofErr w:type="gramEnd"/>
+      <w:r>
+        <w:t xml:space="preserve"> to model rapid fluctuations in signal strength due to multipath propagation in wireless networks. In part 1, we saw the impact of two terms pathloss (PL) and shadowing (S) in signal attenuation. The third factor, Rayleigh fading, denoted as </w:t>
       </w:r>
       <m:oMath>
         <m:sSup>
@@ -12321,7 +12519,23 @@
           <w:rFonts w:cs="Arial"/>
           <w:szCs w:val="20"/>
         </w:rPr>
-        <w:t xml:space="preserve"> Open NetSim and click on Mobile ad hoc Network.</w:t>
+        <w:t xml:space="preserve"> Open </w:t>
+      </w:r>
+      <w:proofErr w:type="spellStart"/>
+      <w:r>
+        <w:rPr>
+          <w:rFonts w:cs="Arial"/>
+          <w:szCs w:val="20"/>
+        </w:rPr>
+        <w:t>NetSim</w:t>
+      </w:r>
+      <w:proofErr w:type="spellEnd"/>
+      <w:r>
+        <w:rPr>
+          <w:rFonts w:cs="Arial"/>
+          <w:szCs w:val="20"/>
+        </w:rPr>
+        <w:t xml:space="preserve"> and click on Mobile ad hoc Network.</w:t>
       </w:r>
     </w:p>
     <w:p>
@@ -14010,7 +14224,23 @@
           <w:rFonts w:cs="Arial"/>
           <w:szCs w:val="20"/>
         </w:rPr>
-        <w:t xml:space="preserve"> Enable the IEEE 802.11 Radio Measurements Log in NetSim GUI from Configure Reports Tab </w:t>
+        <w:t xml:space="preserve"> Enable the IEEE 802.11 Radio Measurements Log in </w:t>
+      </w:r>
+      <w:proofErr w:type="spellStart"/>
+      <w:r>
+        <w:rPr>
+          <w:rFonts w:cs="Arial"/>
+          <w:szCs w:val="20"/>
+        </w:rPr>
+        <w:t>NetSim</w:t>
+      </w:r>
+      <w:proofErr w:type="spellEnd"/>
+      <w:r>
+        <w:rPr>
+          <w:rFonts w:cs="Arial"/>
+          <w:szCs w:val="20"/>
+        </w:rPr>
+        <w:t xml:space="preserve"> GUI from Configure Reports Tab </w:t>
       </w:r>
       <w:r>
         <w:rPr>

</xml_diff>